<commit_message>
Adequação do titulo de acordo com o item 4.1, Correção na pré-condição e atualização do protótipo.
</commit_message>
<xml_diff>
--- a/4.3 Caso de Uso - UC-41  Cadastrar produto.docx
+++ b/4.3 Caso de Uso - UC-41  Cadastrar produto.docx
@@ -321,11 +321,6 @@
           <w:p>
             <w:pPr>
               <w:pStyle w:val="Cabealho"/>
-              <w:numPr>
-                <w:ilvl w:val="0"/>
-                <w:numId w:val="15"/>
-              </w:numPr>
-              <w:ind w:left="360"/>
               <w:rPr>
                 <w:rFonts w:ascii="Tahoma" w:hAnsi="Tahoma" w:cs="Tahoma"/>
                 <w:color w:val="000000" w:themeColor="text1"/>
@@ -340,75 +335,13 @@
                 <w:sz w:val="20"/>
                 <w:szCs w:val="20"/>
               </w:rPr>
-              <w:t xml:space="preserve">O gestor deve possuir um cadastro válido, </w:t>
-            </w:r>
-            <w:r>
-              <w:rPr>
-                <w:rFonts w:ascii="Tahoma" w:hAnsi="Tahoma" w:cs="Tahoma"/>
-                <w:color w:val="000000" w:themeColor="text1"/>
-                <w:sz w:val="20"/>
-                <w:szCs w:val="20"/>
-              </w:rPr>
-              <w:t>previamente cadastrado</w:t>
-            </w:r>
-            <w:r>
-              <w:rPr>
-                <w:rFonts w:ascii="Tahoma" w:hAnsi="Tahoma" w:cs="Tahoma"/>
-                <w:color w:val="000000" w:themeColor="text1"/>
-                <w:sz w:val="20"/>
-                <w:szCs w:val="20"/>
-              </w:rPr>
-              <w:t>.</w:t>
+              <w:t>Não se aplica.</w:t>
             </w:r>
           </w:p>
           <w:p>
             <w:pPr>
               <w:pStyle w:val="Cabealho"/>
-              <w:numPr>
-                <w:ilvl w:val="0"/>
-                <w:numId w:val="15"/>
-              </w:numPr>
               <w:ind w:left="360"/>
-              <w:rPr>
-                <w:rFonts w:ascii="Tahoma" w:hAnsi="Tahoma" w:cs="Tahoma"/>
-                <w:color w:val="000000" w:themeColor="text1"/>
-                <w:sz w:val="20"/>
-                <w:szCs w:val="20"/>
-              </w:rPr>
-            </w:pPr>
-            <w:r>
-              <w:rPr>
-                <w:rFonts w:ascii="Tahoma" w:hAnsi="Tahoma" w:cs="Tahoma"/>
-                <w:color w:val="000000" w:themeColor="text1"/>
-                <w:sz w:val="20"/>
-                <w:szCs w:val="20"/>
-              </w:rPr>
-              <w:t xml:space="preserve">O gestor deve ter realizado o </w:t>
-            </w:r>
-            <w:proofErr w:type="spellStart"/>
-            <w:r>
-              <w:rPr>
-                <w:rFonts w:ascii="Tahoma" w:hAnsi="Tahoma" w:cs="Tahoma"/>
-                <w:color w:val="000000" w:themeColor="text1"/>
-                <w:sz w:val="20"/>
-                <w:szCs w:val="20"/>
-              </w:rPr>
-              <w:t>login</w:t>
-            </w:r>
-            <w:proofErr w:type="spellEnd"/>
-            <w:r>
-              <w:rPr>
-                <w:rFonts w:ascii="Tahoma" w:hAnsi="Tahoma" w:cs="Tahoma"/>
-                <w:color w:val="000000" w:themeColor="text1"/>
-                <w:sz w:val="20"/>
-                <w:szCs w:val="20"/>
-              </w:rPr>
-              <w:t xml:space="preserve"> [Caso de Uso 1]</w:t>
-            </w:r>
-          </w:p>
-          <w:p>
-            <w:pPr>
-              <w:pStyle w:val="Cabealho"/>
               <w:rPr>
                 <w:rFonts w:ascii="Arial" w:hAnsi="Arial" w:cs="Arial"/>
                 <w:b/>
@@ -767,7 +700,25 @@
                 <w:sz w:val="20"/>
                 <w:szCs w:val="20"/>
               </w:rPr>
-              <w:t xml:space="preserve"> [5.1] e [5.2]</w:t>
+              <w:t xml:space="preserve"> [5.1],</w:t>
+            </w:r>
+            <w:r>
+              <w:rPr>
+                <w:rFonts w:ascii="Tahoma" w:hAnsi="Tahoma" w:cs="Tahoma"/>
+                <w:color w:val="000000" w:themeColor="text1"/>
+                <w:sz w:val="20"/>
+                <w:szCs w:val="20"/>
+              </w:rPr>
+              <w:t xml:space="preserve"> [5.2]</w:t>
+            </w:r>
+            <w:r>
+              <w:rPr>
+                <w:rFonts w:ascii="Tahoma" w:hAnsi="Tahoma" w:cs="Tahoma"/>
+                <w:color w:val="000000" w:themeColor="text1"/>
+                <w:sz w:val="20"/>
+                <w:szCs w:val="20"/>
+              </w:rPr>
+              <w:t xml:space="preserve"> e [5.3].</w:t>
             </w:r>
           </w:p>
           <w:p>
@@ -804,6 +755,17 @@
               </w:rPr>
               <w:t>.</w:t>
             </w:r>
+            <w:r>
+              <w:rPr>
+                <w:rFonts w:ascii="Tahoma" w:hAnsi="Tahoma" w:cs="Tahoma"/>
+                <w:color w:val="000000" w:themeColor="text1"/>
+                <w:sz w:val="20"/>
+                <w:szCs w:val="20"/>
+              </w:rPr>
+              <w:t xml:space="preserve"> [5.3]</w:t>
+            </w:r>
+            <w:bookmarkStart w:id="0" w:name="_GoBack"/>
+            <w:bookmarkEnd w:id="0"/>
           </w:p>
           <w:p>
             <w:pPr>
@@ -839,8 +801,6 @@
               </w:rPr>
               <w:t>.</w:t>
             </w:r>
-            <w:bookmarkStart w:id="0" w:name="_GoBack"/>
-            <w:bookmarkEnd w:id="0"/>
           </w:p>
           <w:p>
             <w:pPr>
@@ -1365,7 +1325,7 @@
                 <w:szCs w:val="20"/>
                 <w:u w:val="single"/>
               </w:rPr>
-              <w:t xml:space="preserve">5.1. </w:t>
+              <w:t>5.3</w:t>
             </w:r>
             <w:r>
               <w:rPr>
@@ -1376,7 +1336,18 @@
                 <w:szCs w:val="20"/>
                 <w:u w:val="single"/>
               </w:rPr>
-              <w:t>Erro no processamento</w:t>
+              <w:t xml:space="preserve">. </w:t>
+            </w:r>
+            <w:r>
+              <w:rPr>
+                <w:rFonts w:ascii="Tahoma" w:hAnsi="Tahoma" w:cs="Tahoma"/>
+                <w:b/>
+                <w:color w:val="000000" w:themeColor="text1"/>
+                <w:sz w:val="20"/>
+                <w:szCs w:val="20"/>
+                <w:u w:val="single"/>
+              </w:rPr>
+              <w:t>Falha ao acessar banco de dados</w:t>
             </w:r>
           </w:p>
           <w:p>

</xml_diff>

<commit_message>
Substituição do nome dos atores por ator, alteração para considerar o caso de uso de consulta nos casos de uso de edição e exclusão
</commit_message>
<xml_diff>
--- a/4.3 Caso de Uso - UC-41  Cadastrar produto.docx
+++ b/4.3 Caso de Uso - UC-41  Cadastrar produto.docx
@@ -594,7 +594,25 @@
                 <w:sz w:val="20"/>
                 <w:szCs w:val="20"/>
               </w:rPr>
-              <w:t xml:space="preserve">or preenche os campos: código, descrição, valor unitário, preço venda e perecível. </w:t>
+              <w:t>or preenche os ca</w:t>
+            </w:r>
+            <w:r>
+              <w:rPr>
+                <w:rFonts w:ascii="Tahoma" w:hAnsi="Tahoma" w:cs="Tahoma"/>
+                <w:color w:val="000000" w:themeColor="text1"/>
+                <w:sz w:val="20"/>
+                <w:szCs w:val="20"/>
+              </w:rPr>
+              <w:t>mpos necessários</w:t>
+            </w:r>
+            <w:r>
+              <w:rPr>
+                <w:rFonts w:ascii="Tahoma" w:hAnsi="Tahoma" w:cs="Tahoma"/>
+                <w:color w:val="000000" w:themeColor="text1"/>
+                <w:sz w:val="20"/>
+                <w:szCs w:val="20"/>
+              </w:rPr>
+              <w:t xml:space="preserve">. </w:t>
             </w:r>
           </w:p>
           <w:p>
@@ -700,7 +718,7 @@
                 <w:sz w:val="20"/>
                 <w:szCs w:val="20"/>
               </w:rPr>
-              <w:t xml:space="preserve"> [5.1],</w:t>
+              <w:t xml:space="preserve"> [5.1] e</w:t>
             </w:r>
             <w:r>
               <w:rPr>
@@ -718,7 +736,7 @@
                 <w:sz w:val="20"/>
                 <w:szCs w:val="20"/>
               </w:rPr>
-              <w:t xml:space="preserve"> e [5.3].</w:t>
+              <w:t>.</w:t>
             </w:r>
           </w:p>
           <w:p>
@@ -762,10 +780,19 @@
                 <w:sz w:val="20"/>
                 <w:szCs w:val="20"/>
               </w:rPr>
-              <w:t xml:space="preserve"> [5.3]</w:t>
+              <w:t xml:space="preserve"> [6</w:t>
             </w:r>
             <w:bookmarkStart w:id="0" w:name="_GoBack"/>
             <w:bookmarkEnd w:id="0"/>
+            <w:r>
+              <w:rPr>
+                <w:rFonts w:ascii="Tahoma" w:hAnsi="Tahoma" w:cs="Tahoma"/>
+                <w:color w:val="000000" w:themeColor="text1"/>
+                <w:sz w:val="20"/>
+                <w:szCs w:val="20"/>
+              </w:rPr>
+              <w:t>.3]</w:t>
+            </w:r>
           </w:p>
           <w:p>
             <w:pPr>
@@ -1325,7 +1352,18 @@
                 <w:szCs w:val="20"/>
                 <w:u w:val="single"/>
               </w:rPr>
-              <w:t>5.3</w:t>
+              <w:t>6</w:t>
+            </w:r>
+            <w:r>
+              <w:rPr>
+                <w:rFonts w:ascii="Tahoma" w:hAnsi="Tahoma" w:cs="Tahoma"/>
+                <w:b/>
+                <w:color w:val="000000" w:themeColor="text1"/>
+                <w:sz w:val="20"/>
+                <w:szCs w:val="20"/>
+                <w:u w:val="single"/>
+              </w:rPr>
+              <w:t>.3</w:t>
             </w:r>
             <w:r>
               <w:rPr>

</xml_diff>

<commit_message>
Ajuste no layout do caso de uso
</commit_message>
<xml_diff>
--- a/4.3 Caso de Uso - UC-41  Cadastrar produto.docx
+++ b/4.3 Caso de Uso - UC-41  Cadastrar produto.docx
@@ -4,7 +4,7 @@
   <w:body>
     <w:tbl>
       <w:tblPr>
-        <w:tblW w:w="0" w:type="auto"/>
+        <w:tblW w:w="9328" w:type="dxa"/>
         <w:tblInd w:w="-72" w:type="dxa"/>
         <w:tblBorders>
           <w:top w:val="single" w:sz="4" w:space="0" w:color="auto"/>
@@ -24,8 +24,13 @@
       <w:tblGrid>
         <w:gridCol w:w="851"/>
         <w:gridCol w:w="8432"/>
+        <w:gridCol w:w="45"/>
       </w:tblGrid>
       <w:tr>
+        <w:trPr>
+          <w:gridAfter w:val="1"/>
+          <w:wAfter w:w="45" w:type="dxa"/>
+        </w:trPr>
         <w:tc>
           <w:tcPr>
             <w:tcW w:w="851" w:type="dxa"/>
@@ -79,6 +84,10 @@
         </w:tc>
       </w:tr>
       <w:tr>
+        <w:trPr>
+          <w:gridAfter w:val="1"/>
+          <w:wAfter w:w="45" w:type="dxa"/>
+        </w:trPr>
         <w:tc>
           <w:tcPr>
             <w:tcW w:w="851" w:type="dxa"/>
@@ -167,6 +176,10 @@
         </w:tc>
       </w:tr>
       <w:tr>
+        <w:trPr>
+          <w:gridAfter w:val="1"/>
+          <w:wAfter w:w="45" w:type="dxa"/>
+        </w:trPr>
         <w:tc>
           <w:tcPr>
             <w:tcW w:w="9283" w:type="dxa"/>
@@ -202,6 +215,10 @@
         </w:tc>
       </w:tr>
       <w:tr>
+        <w:trPr>
+          <w:gridAfter w:val="1"/>
+          <w:wAfter w:w="45" w:type="dxa"/>
+        </w:trPr>
         <w:tc>
           <w:tcPr>
             <w:tcW w:w="9283" w:type="dxa"/>
@@ -263,6 +280,10 @@
         </w:tc>
       </w:tr>
       <w:tr>
+        <w:trPr>
+          <w:gridAfter w:val="1"/>
+          <w:wAfter w:w="45" w:type="dxa"/>
+        </w:trPr>
         <w:tc>
           <w:tcPr>
             <w:tcW w:w="9283" w:type="dxa"/>
@@ -296,6 +317,10 @@
         </w:tc>
       </w:tr>
       <w:tr>
+        <w:trPr>
+          <w:gridAfter w:val="1"/>
+          <w:wAfter w:w="45" w:type="dxa"/>
+        </w:trPr>
         <w:tc>
           <w:tcPr>
             <w:tcW w:w="9283" w:type="dxa"/>
@@ -353,6 +378,10 @@
         </w:tc>
       </w:tr>
       <w:tr>
+        <w:trPr>
+          <w:gridAfter w:val="1"/>
+          <w:wAfter w:w="45" w:type="dxa"/>
+        </w:trPr>
         <w:tc>
           <w:tcPr>
             <w:tcW w:w="9283" w:type="dxa"/>
@@ -394,6 +423,10 @@
         </w:tc>
       </w:tr>
       <w:tr>
+        <w:trPr>
+          <w:gridAfter w:val="1"/>
+          <w:wAfter w:w="45" w:type="dxa"/>
+        </w:trPr>
         <w:tc>
           <w:tcPr>
             <w:tcW w:w="9283" w:type="dxa"/>
@@ -782,8 +815,6 @@
               </w:rPr>
               <w:t xml:space="preserve"> [6</w:t>
             </w:r>
-            <w:bookmarkStart w:id="0" w:name="_GoBack"/>
-            <w:bookmarkEnd w:id="0"/>
             <w:r>
               <w:rPr>
                 <w:rFonts w:ascii="Tahoma" w:hAnsi="Tahoma" w:cs="Tahoma"/>
@@ -846,6 +877,10 @@
         </w:tc>
       </w:tr>
       <w:tr>
+        <w:trPr>
+          <w:gridAfter w:val="1"/>
+          <w:wAfter w:w="45" w:type="dxa"/>
+        </w:trPr>
         <w:tc>
           <w:tcPr>
             <w:tcW w:w="9283" w:type="dxa"/>
@@ -905,6 +940,10 @@
         </w:tc>
       </w:tr>
       <w:tr>
+        <w:trPr>
+          <w:gridAfter w:val="1"/>
+          <w:wAfter w:w="45" w:type="dxa"/>
+        </w:trPr>
         <w:tc>
           <w:tcPr>
             <w:tcW w:w="9283" w:type="dxa"/>
@@ -1471,6 +1510,10 @@
         </w:tc>
       </w:tr>
       <w:tr>
+        <w:trPr>
+          <w:gridAfter w:val="1"/>
+          <w:wAfter w:w="45" w:type="dxa"/>
+        </w:trPr>
         <w:tc>
           <w:tcPr>
             <w:tcW w:w="9283" w:type="dxa"/>
@@ -1512,6 +1555,10 @@
         </w:tc>
       </w:tr>
       <w:tr>
+        <w:trPr>
+          <w:gridAfter w:val="1"/>
+          <w:wAfter w:w="45" w:type="dxa"/>
+        </w:trPr>
         <w:tc>
           <w:tcPr>
             <w:tcW w:w="9283" w:type="dxa"/>
@@ -1573,45 +1620,6 @@
           </w:p>
         </w:tc>
       </w:tr>
-    </w:tbl>
-    <w:p>
-      <w:pPr>
-        <w:rPr>
-          <w:rFonts w:ascii="Tahoma" w:hAnsi="Tahoma" w:cs="Tahoma"/>
-          <w:sz w:val="20"/>
-          <w:szCs w:val="20"/>
-        </w:rPr>
-      </w:pPr>
-      <w:r>
-        <w:rPr>
-          <w:rFonts w:ascii="Tahoma" w:hAnsi="Tahoma" w:cs="Tahoma"/>
-          <w:sz w:val="20"/>
-          <w:szCs w:val="20"/>
-        </w:rPr>
-        <w:br w:type="page"/>
-      </w:r>
-    </w:p>
-    <w:tbl>
-      <w:tblPr>
-        <w:tblW w:w="9328" w:type="dxa"/>
-        <w:tblInd w:w="-72" w:type="dxa"/>
-        <w:tblBorders>
-          <w:top w:val="single" w:sz="4" w:space="0" w:color="auto"/>
-          <w:left w:val="single" w:sz="4" w:space="0" w:color="auto"/>
-          <w:bottom w:val="single" w:sz="4" w:space="0" w:color="auto"/>
-          <w:right w:val="single" w:sz="4" w:space="0" w:color="auto"/>
-          <w:insideH w:val="single" w:sz="4" w:space="0" w:color="auto"/>
-          <w:insideV w:val="single" w:sz="4" w:space="0" w:color="auto"/>
-        </w:tblBorders>
-        <w:tblCellMar>
-          <w:left w:w="70" w:type="dxa"/>
-          <w:right w:w="70" w:type="dxa"/>
-        </w:tblCellMar>
-        <w:tblLook w:val="0000" w:firstRow="0" w:lastRow="0" w:firstColumn="0" w:lastColumn="0" w:noHBand="0" w:noVBand="0"/>
-      </w:tblPr>
-      <w:tblGrid>
-        <w:gridCol w:w="9328"/>
-      </w:tblGrid>
       <w:tr>
         <w:trPr>
           <w:trHeight w:val="264"/>
@@ -1619,6 +1627,7 @@
         <w:tc>
           <w:tcPr>
             <w:tcW w:w="9328" w:type="dxa"/>
+            <w:gridSpan w:val="3"/>
             <w:tcBorders>
               <w:top w:val="single" w:sz="4" w:space="0" w:color="auto"/>
               <w:left w:val="single" w:sz="4" w:space="0" w:color="auto"/>
@@ -1636,13 +1645,14 @@
                 <w:bCs/>
               </w:rPr>
             </w:pPr>
-            <w:r>
-              <w:rPr>
-                <w:rFonts w:ascii="Arial" w:hAnsi="Arial" w:cs="Arial"/>
-                <w:b/>
-                <w:bCs/>
-              </w:rPr>
-              <w:lastRenderedPageBreak/>
+            <w:bookmarkStart w:id="0" w:name="_GoBack"/>
+            <w:bookmarkEnd w:id="0"/>
+            <w:r>
+              <w:rPr>
+                <w:rFonts w:ascii="Arial" w:hAnsi="Arial" w:cs="Arial"/>
+                <w:b/>
+                <w:bCs/>
+              </w:rPr>
               <w:t xml:space="preserve">7 – REGRAS </w:t>
             </w:r>
             <w:r>
@@ -1679,6 +1689,7 @@
         <w:tc>
           <w:tcPr>
             <w:tcW w:w="9328" w:type="dxa"/>
+            <w:gridSpan w:val="3"/>
             <w:tcBorders>
               <w:top w:val="single" w:sz="4" w:space="0" w:color="auto"/>
               <w:left w:val="single" w:sz="4" w:space="0" w:color="auto"/>

</xml_diff>

<commit_message>
Troca de gestor por ator
</commit_message>
<xml_diff>
--- a/4.3 Caso de Uso - UC-41  Cadastrar produto.docx
+++ b/4.3 Caso de Uso - UC-41  Cadastrar produto.docx
@@ -472,7 +472,16 @@
                 <w:sz w:val="20"/>
                 <w:szCs w:val="20"/>
               </w:rPr>
-              <w:t xml:space="preserve">Gestor seleciona o menu </w:t>
+              <w:t>Ator</w:t>
+            </w:r>
+            <w:r>
+              <w:rPr>
+                <w:rFonts w:ascii="Tahoma" w:hAnsi="Tahoma" w:cs="Tahoma"/>
+                <w:color w:val="000000" w:themeColor="text1"/>
+                <w:sz w:val="20"/>
+                <w:szCs w:val="20"/>
+              </w:rPr>
+              <w:t xml:space="preserve"> seleciona o menu </w:t>
             </w:r>
             <w:r>
               <w:rPr>
@@ -618,16 +627,16 @@
                 <w:sz w:val="20"/>
                 <w:szCs w:val="20"/>
               </w:rPr>
-              <w:t>Gest</w:t>
-            </w:r>
-            <w:r>
-              <w:rPr>
-                <w:rFonts w:ascii="Tahoma" w:hAnsi="Tahoma" w:cs="Tahoma"/>
-                <w:color w:val="000000" w:themeColor="text1"/>
-                <w:sz w:val="20"/>
-                <w:szCs w:val="20"/>
-              </w:rPr>
-              <w:t>or preenche os ca</w:t>
+              <w:t>Ator</w:t>
+            </w:r>
+            <w:r>
+              <w:rPr>
+                <w:rFonts w:ascii="Tahoma" w:hAnsi="Tahoma" w:cs="Tahoma"/>
+                <w:color w:val="000000" w:themeColor="text1"/>
+                <w:sz w:val="20"/>
+                <w:szCs w:val="20"/>
+              </w:rPr>
+              <w:t xml:space="preserve"> preenche os ca</w:t>
             </w:r>
             <w:r>
               <w:rPr>
@@ -671,7 +680,16 @@
                 <w:sz w:val="20"/>
                 <w:szCs w:val="20"/>
               </w:rPr>
-              <w:t xml:space="preserve">Gestor </w:t>
+              <w:t>Ator</w:t>
+            </w:r>
+            <w:r>
+              <w:rPr>
+                <w:rFonts w:ascii="Tahoma" w:hAnsi="Tahoma" w:cs="Tahoma"/>
+                <w:color w:val="000000" w:themeColor="text1"/>
+                <w:sz w:val="20"/>
+                <w:szCs w:val="20"/>
+              </w:rPr>
+              <w:t xml:space="preserve"> </w:t>
             </w:r>
             <w:r>
               <w:rPr>
@@ -865,6 +883,641 @@
               <w:pStyle w:val="Cabealho"/>
               <w:spacing w:line="276" w:lineRule="auto"/>
               <w:ind w:left="360"/>
+              <w:jc w:val="both"/>
+              <w:rPr>
+                <w:rFonts w:ascii="Arial" w:hAnsi="Arial" w:cs="Arial"/>
+                <w:b/>
+                <w:bCs/>
+                <w:color w:val="808080" w:themeColor="background1" w:themeShade="80"/>
+              </w:rPr>
+            </w:pPr>
+          </w:p>
+        </w:tc>
+        <w:bookmarkStart w:id="0" w:name="_GoBack"/>
+        <w:bookmarkEnd w:id="0"/>
+      </w:tr>
+      <w:tr>
+        <w:trPr>
+          <w:gridAfter w:val="1"/>
+          <w:wAfter w:w="45" w:type="dxa"/>
+        </w:trPr>
+        <w:tc>
+          <w:tcPr>
+            <w:tcW w:w="9283" w:type="dxa"/>
+            <w:gridSpan w:val="2"/>
+            <w:tcBorders>
+              <w:top w:val="single" w:sz="4" w:space="0" w:color="auto"/>
+              <w:left w:val="single" w:sz="4" w:space="0" w:color="auto"/>
+              <w:bottom w:val="single" w:sz="4" w:space="0" w:color="auto"/>
+              <w:right w:val="single" w:sz="4" w:space="0" w:color="auto"/>
+            </w:tcBorders>
+            <w:shd w:val="clear" w:color="auto" w:fill="BFBFBF" w:themeFill="background1" w:themeFillShade="BF"/>
+          </w:tcPr>
+          <w:p>
+            <w:pPr>
+              <w:pStyle w:val="Cabealho"/>
+              <w:rPr>
+                <w:rFonts w:ascii="Arial" w:hAnsi="Arial" w:cs="Arial"/>
+                <w:b/>
+                <w:bCs/>
+              </w:rPr>
+            </w:pPr>
+            <w:r>
+              <w:rPr>
+                <w:rFonts w:ascii="Arial" w:hAnsi="Arial" w:cs="Arial"/>
+                <w:b/>
+                <w:bCs/>
+              </w:rPr>
+              <w:t xml:space="preserve">5 – </w:t>
+            </w:r>
+            <w:proofErr w:type="gramStart"/>
+            <w:r>
+              <w:rPr>
+                <w:rFonts w:ascii="Arial" w:hAnsi="Arial" w:cs="Arial"/>
+                <w:b/>
+                <w:bCs/>
+              </w:rPr>
+              <w:t xml:space="preserve">CENÁRIOS </w:t>
+            </w:r>
+            <w:r>
+              <w:rPr>
+                <w:rFonts w:ascii="Arial" w:hAnsi="Arial" w:cs="Arial"/>
+                <w:b/>
+                <w:bCs/>
+              </w:rPr>
+              <w:t xml:space="preserve"> </w:t>
+            </w:r>
+            <w:r>
+              <w:rPr>
+                <w:rFonts w:ascii="Arial" w:hAnsi="Arial" w:cs="Arial"/>
+                <w:b/>
+                <w:bCs/>
+              </w:rPr>
+              <w:t>ALTERNATIVOS</w:t>
+            </w:r>
+            <w:proofErr w:type="gramEnd"/>
+          </w:p>
+        </w:tc>
+      </w:tr>
+      <w:tr>
+        <w:trPr>
+          <w:gridAfter w:val="1"/>
+          <w:wAfter w:w="45" w:type="dxa"/>
+        </w:trPr>
+        <w:tc>
+          <w:tcPr>
+            <w:tcW w:w="9283" w:type="dxa"/>
+            <w:gridSpan w:val="2"/>
+            <w:tcBorders>
+              <w:top w:val="single" w:sz="4" w:space="0" w:color="auto"/>
+              <w:left w:val="single" w:sz="4" w:space="0" w:color="auto"/>
+              <w:bottom w:val="single" w:sz="4" w:space="0" w:color="auto"/>
+              <w:right w:val="single" w:sz="4" w:space="0" w:color="auto"/>
+            </w:tcBorders>
+          </w:tcPr>
+          <w:p>
+            <w:pPr>
+              <w:pStyle w:val="Cabealho"/>
+              <w:rPr>
+                <w:rFonts w:ascii="Arial" w:hAnsi="Arial" w:cs="Arial"/>
+                <w:b/>
+                <w:bCs/>
+                <w:color w:val="808080" w:themeColor="background1" w:themeShade="80"/>
+              </w:rPr>
+            </w:pPr>
+          </w:p>
+          <w:p>
+            <w:pPr>
+              <w:spacing w:after="0"/>
+              <w:rPr>
+                <w:rFonts w:ascii="Tahoma" w:hAnsi="Tahoma" w:cs="Tahoma"/>
+                <w:b/>
+                <w:color w:val="000000" w:themeColor="text1"/>
+                <w:sz w:val="20"/>
+                <w:szCs w:val="20"/>
+                <w:u w:val="single"/>
+              </w:rPr>
+            </w:pPr>
+            <w:r>
+              <w:rPr>
+                <w:rFonts w:ascii="Tahoma" w:hAnsi="Tahoma" w:cs="Tahoma"/>
+                <w:b/>
+                <w:color w:val="000000" w:themeColor="text1"/>
+                <w:sz w:val="20"/>
+                <w:szCs w:val="20"/>
+                <w:u w:val="single"/>
+              </w:rPr>
+              <w:t>5</w:t>
+            </w:r>
+            <w:r>
+              <w:rPr>
+                <w:rFonts w:ascii="Tahoma" w:hAnsi="Tahoma" w:cs="Tahoma"/>
+                <w:b/>
+                <w:color w:val="000000" w:themeColor="text1"/>
+                <w:sz w:val="20"/>
+                <w:szCs w:val="20"/>
+                <w:u w:val="single"/>
+              </w:rPr>
+              <w:t xml:space="preserve">.1. </w:t>
+            </w:r>
+            <w:r>
+              <w:rPr>
+                <w:rFonts w:ascii="Tahoma" w:hAnsi="Tahoma" w:cs="Tahoma"/>
+                <w:b/>
+                <w:color w:val="000000" w:themeColor="text1"/>
+                <w:sz w:val="20"/>
+                <w:szCs w:val="20"/>
+                <w:u w:val="single"/>
+              </w:rPr>
+              <w:t xml:space="preserve">Campos obrigatórios </w:t>
+            </w:r>
+            <w:r>
+              <w:rPr>
+                <w:rFonts w:ascii="Tahoma" w:hAnsi="Tahoma" w:cs="Tahoma"/>
+                <w:b/>
+                <w:color w:val="000000" w:themeColor="text1"/>
+                <w:sz w:val="20"/>
+                <w:szCs w:val="20"/>
+                <w:u w:val="single"/>
+              </w:rPr>
+              <w:t>não informados</w:t>
+            </w:r>
+            <w:r>
+              <w:rPr>
+                <w:rFonts w:ascii="Tahoma" w:hAnsi="Tahoma" w:cs="Tahoma"/>
+                <w:b/>
+                <w:color w:val="000000" w:themeColor="text1"/>
+                <w:sz w:val="20"/>
+                <w:szCs w:val="20"/>
+                <w:u w:val="single"/>
+              </w:rPr>
+              <w:t xml:space="preserve"> (em branco)</w:t>
+            </w:r>
+          </w:p>
+          <w:p>
+            <w:pPr>
+              <w:numPr>
+                <w:ilvl w:val="0"/>
+                <w:numId w:val="4"/>
+              </w:numPr>
+              <w:spacing w:after="0" w:line="240" w:lineRule="auto"/>
+              <w:ind w:left="1068"/>
+              <w:jc w:val="both"/>
+              <w:rPr>
+                <w:rFonts w:ascii="Tahoma" w:hAnsi="Tahoma" w:cs="Tahoma"/>
+                <w:color w:val="000000" w:themeColor="text1"/>
+                <w:sz w:val="20"/>
+                <w:szCs w:val="20"/>
+              </w:rPr>
+            </w:pPr>
+            <w:r>
+              <w:rPr>
+                <w:rFonts w:ascii="Tahoma" w:hAnsi="Tahoma" w:cs="Tahoma"/>
+                <w:color w:val="000000" w:themeColor="text1"/>
+                <w:sz w:val="20"/>
+                <w:szCs w:val="20"/>
+              </w:rPr>
+              <w:t>Sistema</w:t>
+            </w:r>
+            <w:r>
+              <w:rPr>
+                <w:rFonts w:ascii="Tahoma" w:hAnsi="Tahoma" w:cs="Tahoma"/>
+                <w:color w:val="000000" w:themeColor="text1"/>
+                <w:sz w:val="20"/>
+                <w:szCs w:val="20"/>
+              </w:rPr>
+              <w:t xml:space="preserve"> exibe mensagem </w:t>
+            </w:r>
+            <w:r>
+              <w:rPr>
+                <w:rFonts w:ascii="Tahoma" w:hAnsi="Tahoma" w:cs="Tahoma"/>
+                <w:color w:val="000000" w:themeColor="text1"/>
+                <w:sz w:val="20"/>
+                <w:szCs w:val="20"/>
+              </w:rPr>
+              <w:t xml:space="preserve">de erro </w:t>
+            </w:r>
+            <w:r>
+              <w:rPr>
+                <w:rFonts w:ascii="Tahoma" w:hAnsi="Tahoma" w:cs="Tahoma"/>
+                <w:color w:val="000000" w:themeColor="text1"/>
+                <w:sz w:val="20"/>
+                <w:szCs w:val="20"/>
+              </w:rPr>
+              <w:t xml:space="preserve">informando </w:t>
+            </w:r>
+            <w:r>
+              <w:rPr>
+                <w:rFonts w:ascii="Tahoma" w:hAnsi="Tahoma" w:cs="Tahoma"/>
+                <w:color w:val="000000" w:themeColor="text1"/>
+                <w:sz w:val="20"/>
+                <w:szCs w:val="20"/>
+              </w:rPr>
+              <w:t>os</w:t>
+            </w:r>
+            <w:r>
+              <w:rPr>
+                <w:rFonts w:ascii="Tahoma" w:hAnsi="Tahoma" w:cs="Tahoma"/>
+                <w:color w:val="000000" w:themeColor="text1"/>
+                <w:sz w:val="20"/>
+                <w:szCs w:val="20"/>
+              </w:rPr>
+              <w:t xml:space="preserve"> </w:t>
+            </w:r>
+            <w:r>
+              <w:rPr>
+                <w:rFonts w:ascii="Tahoma" w:hAnsi="Tahoma" w:cs="Tahoma"/>
+                <w:color w:val="000000" w:themeColor="text1"/>
+                <w:sz w:val="20"/>
+                <w:szCs w:val="20"/>
+              </w:rPr>
+              <w:t>campos</w:t>
+            </w:r>
+            <w:r>
+              <w:rPr>
+                <w:rFonts w:ascii="Tahoma" w:hAnsi="Tahoma" w:cs="Tahoma"/>
+                <w:color w:val="000000" w:themeColor="text1"/>
+                <w:sz w:val="20"/>
+                <w:szCs w:val="20"/>
+              </w:rPr>
+              <w:t xml:space="preserve"> obrigatório</w:t>
+            </w:r>
+            <w:r>
+              <w:rPr>
+                <w:rFonts w:ascii="Tahoma" w:hAnsi="Tahoma" w:cs="Tahoma"/>
+                <w:color w:val="000000" w:themeColor="text1"/>
+                <w:sz w:val="20"/>
+                <w:szCs w:val="20"/>
+              </w:rPr>
+              <w:t>s</w:t>
+            </w:r>
+            <w:r>
+              <w:rPr>
+                <w:rFonts w:ascii="Tahoma" w:hAnsi="Tahoma" w:cs="Tahoma"/>
+                <w:color w:val="000000" w:themeColor="text1"/>
+                <w:sz w:val="20"/>
+                <w:szCs w:val="20"/>
+              </w:rPr>
+              <w:t xml:space="preserve"> que não </w:t>
+            </w:r>
+            <w:r>
+              <w:rPr>
+                <w:rFonts w:ascii="Tahoma" w:hAnsi="Tahoma" w:cs="Tahoma"/>
+                <w:color w:val="000000" w:themeColor="text1"/>
+                <w:sz w:val="20"/>
+                <w:szCs w:val="20"/>
+              </w:rPr>
+              <w:t>foram</w:t>
+            </w:r>
+            <w:r>
+              <w:rPr>
+                <w:rFonts w:ascii="Tahoma" w:hAnsi="Tahoma" w:cs="Tahoma"/>
+                <w:color w:val="000000" w:themeColor="text1"/>
+                <w:sz w:val="20"/>
+                <w:szCs w:val="20"/>
+              </w:rPr>
+              <w:t xml:space="preserve"> preenchido</w:t>
+            </w:r>
+            <w:r>
+              <w:rPr>
+                <w:rFonts w:ascii="Tahoma" w:hAnsi="Tahoma" w:cs="Tahoma"/>
+                <w:color w:val="000000" w:themeColor="text1"/>
+                <w:sz w:val="20"/>
+                <w:szCs w:val="20"/>
+              </w:rPr>
+              <w:t>s</w:t>
+            </w:r>
+            <w:r>
+              <w:rPr>
+                <w:rFonts w:ascii="Tahoma" w:hAnsi="Tahoma" w:cs="Tahoma"/>
+                <w:color w:val="000000" w:themeColor="text1"/>
+                <w:sz w:val="20"/>
+                <w:szCs w:val="20"/>
+              </w:rPr>
+              <w:t>.</w:t>
+            </w:r>
+          </w:p>
+          <w:p>
+            <w:pPr>
+              <w:numPr>
+                <w:ilvl w:val="0"/>
+                <w:numId w:val="4"/>
+              </w:numPr>
+              <w:spacing w:after="0" w:line="240" w:lineRule="auto"/>
+              <w:ind w:left="1068"/>
+              <w:jc w:val="both"/>
+              <w:rPr>
+                <w:rFonts w:ascii="Tahoma" w:hAnsi="Tahoma" w:cs="Tahoma"/>
+                <w:color w:val="000000" w:themeColor="text1"/>
+                <w:sz w:val="20"/>
+                <w:szCs w:val="20"/>
+              </w:rPr>
+            </w:pPr>
+            <w:r>
+              <w:rPr>
+                <w:rFonts w:ascii="Tahoma" w:hAnsi="Tahoma" w:cs="Tahoma"/>
+                <w:color w:val="000000" w:themeColor="text1"/>
+                <w:sz w:val="20"/>
+                <w:szCs w:val="20"/>
+              </w:rPr>
+              <w:t>Sistema volta para o passo 2</w:t>
+            </w:r>
+            <w:r>
+              <w:rPr>
+                <w:rFonts w:ascii="Tahoma" w:hAnsi="Tahoma" w:cs="Tahoma"/>
+                <w:color w:val="000000" w:themeColor="text1"/>
+                <w:sz w:val="20"/>
+                <w:szCs w:val="20"/>
+              </w:rPr>
+              <w:t>.</w:t>
+            </w:r>
+          </w:p>
+          <w:p>
+            <w:pPr>
+              <w:spacing w:after="0" w:line="240" w:lineRule="auto"/>
+              <w:jc w:val="both"/>
+              <w:rPr>
+                <w:rFonts w:ascii="Tahoma" w:hAnsi="Tahoma" w:cs="Tahoma"/>
+                <w:color w:val="000000" w:themeColor="text1"/>
+                <w:sz w:val="20"/>
+                <w:szCs w:val="20"/>
+              </w:rPr>
+            </w:pPr>
+          </w:p>
+          <w:p>
+            <w:pPr>
+              <w:spacing w:after="0"/>
+              <w:rPr>
+                <w:rFonts w:ascii="Tahoma" w:hAnsi="Tahoma" w:cs="Tahoma"/>
+                <w:b/>
+                <w:color w:val="000000" w:themeColor="text1"/>
+                <w:sz w:val="20"/>
+                <w:szCs w:val="20"/>
+                <w:u w:val="single"/>
+              </w:rPr>
+            </w:pPr>
+            <w:r>
+              <w:rPr>
+                <w:rFonts w:ascii="Tahoma" w:hAnsi="Tahoma" w:cs="Tahoma"/>
+                <w:b/>
+                <w:color w:val="000000" w:themeColor="text1"/>
+                <w:sz w:val="20"/>
+                <w:szCs w:val="20"/>
+                <w:u w:val="single"/>
+              </w:rPr>
+              <w:t>5</w:t>
+            </w:r>
+            <w:r>
+              <w:rPr>
+                <w:rFonts w:ascii="Tahoma" w:hAnsi="Tahoma" w:cs="Tahoma"/>
+                <w:b/>
+                <w:color w:val="000000" w:themeColor="text1"/>
+                <w:sz w:val="20"/>
+                <w:szCs w:val="20"/>
+                <w:u w:val="single"/>
+              </w:rPr>
+              <w:t>.2</w:t>
+            </w:r>
+            <w:r>
+              <w:rPr>
+                <w:rFonts w:ascii="Tahoma" w:hAnsi="Tahoma" w:cs="Tahoma"/>
+                <w:b/>
+                <w:color w:val="000000" w:themeColor="text1"/>
+                <w:sz w:val="20"/>
+                <w:szCs w:val="20"/>
+                <w:u w:val="single"/>
+              </w:rPr>
+              <w:t xml:space="preserve">. </w:t>
+            </w:r>
+            <w:r>
+              <w:rPr>
+                <w:rFonts w:ascii="Tahoma" w:hAnsi="Tahoma" w:cs="Tahoma"/>
+                <w:b/>
+                <w:color w:val="000000" w:themeColor="text1"/>
+                <w:sz w:val="20"/>
+                <w:szCs w:val="20"/>
+                <w:u w:val="single"/>
+              </w:rPr>
+              <w:t>Dados informados são inválidos</w:t>
+            </w:r>
+          </w:p>
+          <w:p>
+            <w:pPr>
+              <w:numPr>
+                <w:ilvl w:val="0"/>
+                <w:numId w:val="16"/>
+              </w:numPr>
+              <w:spacing w:after="0" w:line="240" w:lineRule="auto"/>
+              <w:jc w:val="both"/>
+              <w:rPr>
+                <w:rFonts w:ascii="Tahoma" w:hAnsi="Tahoma" w:cs="Tahoma"/>
+                <w:color w:val="000000" w:themeColor="text1"/>
+                <w:sz w:val="20"/>
+                <w:szCs w:val="20"/>
+              </w:rPr>
+            </w:pPr>
+            <w:r>
+              <w:rPr>
+                <w:rFonts w:ascii="Tahoma" w:hAnsi="Tahoma" w:cs="Tahoma"/>
+                <w:color w:val="000000" w:themeColor="text1"/>
+                <w:sz w:val="20"/>
+                <w:szCs w:val="20"/>
+              </w:rPr>
+              <w:t>Sistema exibe mensagem</w:t>
+            </w:r>
+            <w:r>
+              <w:rPr>
+                <w:rFonts w:ascii="Tahoma" w:hAnsi="Tahoma" w:cs="Tahoma"/>
+                <w:color w:val="000000" w:themeColor="text1"/>
+                <w:sz w:val="20"/>
+                <w:szCs w:val="20"/>
+              </w:rPr>
+              <w:t xml:space="preserve"> informando </w:t>
+            </w:r>
+            <w:r>
+              <w:rPr>
+                <w:rFonts w:ascii="Tahoma" w:hAnsi="Tahoma" w:cs="Tahoma"/>
+                <w:color w:val="000000" w:themeColor="text1"/>
+                <w:sz w:val="20"/>
+                <w:szCs w:val="20"/>
+              </w:rPr>
+              <w:t>os campos que são inválidos</w:t>
+            </w:r>
+          </w:p>
+          <w:p>
+            <w:pPr>
+              <w:numPr>
+                <w:ilvl w:val="0"/>
+                <w:numId w:val="16"/>
+              </w:numPr>
+              <w:spacing w:after="0" w:line="240" w:lineRule="auto"/>
+              <w:jc w:val="both"/>
+              <w:rPr>
+                <w:rFonts w:ascii="Tahoma" w:hAnsi="Tahoma" w:cs="Tahoma"/>
+                <w:color w:val="000000" w:themeColor="text1"/>
+                <w:sz w:val="20"/>
+                <w:szCs w:val="20"/>
+              </w:rPr>
+            </w:pPr>
+            <w:r>
+              <w:rPr>
+                <w:rFonts w:ascii="Tahoma" w:hAnsi="Tahoma" w:cs="Tahoma"/>
+                <w:color w:val="000000" w:themeColor="text1"/>
+                <w:sz w:val="20"/>
+                <w:szCs w:val="20"/>
+              </w:rPr>
+              <w:t>Sistema volta para o passo 2</w:t>
+            </w:r>
+            <w:r>
+              <w:rPr>
+                <w:rFonts w:ascii="Tahoma" w:hAnsi="Tahoma" w:cs="Tahoma"/>
+                <w:color w:val="000000" w:themeColor="text1"/>
+                <w:sz w:val="20"/>
+                <w:szCs w:val="20"/>
+              </w:rPr>
+              <w:t>.</w:t>
+            </w:r>
+          </w:p>
+          <w:p>
+            <w:pPr>
+              <w:spacing w:after="0" w:line="240" w:lineRule="auto"/>
+              <w:jc w:val="both"/>
+              <w:rPr>
+                <w:rFonts w:ascii="Tahoma" w:hAnsi="Tahoma" w:cs="Tahoma"/>
+                <w:color w:val="000000" w:themeColor="text1"/>
+                <w:sz w:val="20"/>
+                <w:szCs w:val="20"/>
+              </w:rPr>
+            </w:pPr>
+          </w:p>
+          <w:p>
+            <w:pPr>
+              <w:spacing w:after="0"/>
+              <w:rPr>
+                <w:rFonts w:ascii="Tahoma" w:hAnsi="Tahoma" w:cs="Tahoma"/>
+                <w:b/>
+                <w:color w:val="000000" w:themeColor="text1"/>
+                <w:sz w:val="20"/>
+                <w:szCs w:val="20"/>
+                <w:u w:val="single"/>
+              </w:rPr>
+            </w:pPr>
+            <w:r>
+              <w:rPr>
+                <w:rFonts w:ascii="Tahoma" w:hAnsi="Tahoma" w:cs="Tahoma"/>
+                <w:b/>
+                <w:color w:val="000000" w:themeColor="text1"/>
+                <w:sz w:val="20"/>
+                <w:szCs w:val="20"/>
+                <w:u w:val="single"/>
+              </w:rPr>
+              <w:t>6</w:t>
+            </w:r>
+            <w:r>
+              <w:rPr>
+                <w:rFonts w:ascii="Tahoma" w:hAnsi="Tahoma" w:cs="Tahoma"/>
+                <w:b/>
+                <w:color w:val="000000" w:themeColor="text1"/>
+                <w:sz w:val="20"/>
+                <w:szCs w:val="20"/>
+                <w:u w:val="single"/>
+              </w:rPr>
+              <w:t>.3</w:t>
+            </w:r>
+            <w:r>
+              <w:rPr>
+                <w:rFonts w:ascii="Tahoma" w:hAnsi="Tahoma" w:cs="Tahoma"/>
+                <w:b/>
+                <w:color w:val="000000" w:themeColor="text1"/>
+                <w:sz w:val="20"/>
+                <w:szCs w:val="20"/>
+                <w:u w:val="single"/>
+              </w:rPr>
+              <w:t xml:space="preserve">. </w:t>
+            </w:r>
+            <w:r>
+              <w:rPr>
+                <w:rFonts w:ascii="Tahoma" w:hAnsi="Tahoma" w:cs="Tahoma"/>
+                <w:b/>
+                <w:color w:val="000000" w:themeColor="text1"/>
+                <w:sz w:val="20"/>
+                <w:szCs w:val="20"/>
+                <w:u w:val="single"/>
+              </w:rPr>
+              <w:t>Falha ao acessar banco de dados</w:t>
+            </w:r>
+          </w:p>
+          <w:p>
+            <w:pPr>
+              <w:numPr>
+                <w:ilvl w:val="0"/>
+                <w:numId w:val="19"/>
+              </w:numPr>
+              <w:spacing w:after="0" w:line="240" w:lineRule="auto"/>
+              <w:jc w:val="both"/>
+              <w:rPr>
+                <w:rFonts w:ascii="Tahoma" w:hAnsi="Tahoma" w:cs="Tahoma"/>
+                <w:color w:val="000000" w:themeColor="text1"/>
+                <w:sz w:val="20"/>
+                <w:szCs w:val="20"/>
+              </w:rPr>
+            </w:pPr>
+            <w:r>
+              <w:rPr>
+                <w:rFonts w:ascii="Tahoma" w:hAnsi="Tahoma" w:cs="Tahoma"/>
+                <w:color w:val="000000" w:themeColor="text1"/>
+                <w:sz w:val="20"/>
+                <w:szCs w:val="20"/>
+              </w:rPr>
+              <w:t xml:space="preserve">Sistema </w:t>
+            </w:r>
+            <w:r>
+              <w:rPr>
+                <w:rFonts w:ascii="Tahoma" w:hAnsi="Tahoma" w:cs="Tahoma"/>
+                <w:color w:val="000000" w:themeColor="text1"/>
+                <w:sz w:val="20"/>
+                <w:szCs w:val="20"/>
+              </w:rPr>
+              <w:t>exibe uma mensagem de erro com os detalhes do erro</w:t>
+            </w:r>
+          </w:p>
+          <w:p>
+            <w:pPr>
+              <w:numPr>
+                <w:ilvl w:val="0"/>
+                <w:numId w:val="19"/>
+              </w:numPr>
+              <w:spacing w:after="0" w:line="240" w:lineRule="auto"/>
+              <w:jc w:val="both"/>
+              <w:rPr>
+                <w:rFonts w:ascii="Tahoma" w:hAnsi="Tahoma" w:cs="Tahoma"/>
+                <w:color w:val="000000" w:themeColor="text1"/>
+                <w:sz w:val="20"/>
+                <w:szCs w:val="20"/>
+              </w:rPr>
+            </w:pPr>
+            <w:r>
+              <w:rPr>
+                <w:rFonts w:ascii="Tahoma" w:hAnsi="Tahoma" w:cs="Tahoma"/>
+                <w:color w:val="000000" w:themeColor="text1"/>
+                <w:sz w:val="20"/>
+                <w:szCs w:val="20"/>
+              </w:rPr>
+              <w:t xml:space="preserve">Sistema </w:t>
+            </w:r>
+            <w:r>
+              <w:rPr>
+                <w:rFonts w:ascii="Tahoma" w:hAnsi="Tahoma" w:cs="Tahoma"/>
+                <w:color w:val="000000" w:themeColor="text1"/>
+                <w:sz w:val="20"/>
+                <w:szCs w:val="20"/>
+              </w:rPr>
+              <w:t>volta para o passo 2.</w:t>
+            </w:r>
+          </w:p>
+          <w:p>
+            <w:pPr>
+              <w:spacing w:after="0" w:line="240" w:lineRule="auto"/>
               <w:jc w:val="both"/>
               <w:rPr>
                 <w:rFonts w:ascii="Arial" w:hAnsi="Arial" w:cs="Arial"/>
@@ -908,639 +1561,6 @@
                 <w:b/>
                 <w:bCs/>
               </w:rPr>
-              <w:t xml:space="preserve">5 – </w:t>
-            </w:r>
-            <w:proofErr w:type="gramStart"/>
-            <w:r>
-              <w:rPr>
-                <w:rFonts w:ascii="Arial" w:hAnsi="Arial" w:cs="Arial"/>
-                <w:b/>
-                <w:bCs/>
-              </w:rPr>
-              <w:t xml:space="preserve">CENÁRIOS </w:t>
-            </w:r>
-            <w:r>
-              <w:rPr>
-                <w:rFonts w:ascii="Arial" w:hAnsi="Arial" w:cs="Arial"/>
-                <w:b/>
-                <w:bCs/>
-              </w:rPr>
-              <w:t xml:space="preserve"> </w:t>
-            </w:r>
-            <w:r>
-              <w:rPr>
-                <w:rFonts w:ascii="Arial" w:hAnsi="Arial" w:cs="Arial"/>
-                <w:b/>
-                <w:bCs/>
-              </w:rPr>
-              <w:t>ALTERNATIVOS</w:t>
-            </w:r>
-            <w:proofErr w:type="gramEnd"/>
-          </w:p>
-        </w:tc>
-      </w:tr>
-      <w:tr>
-        <w:trPr>
-          <w:gridAfter w:val="1"/>
-          <w:wAfter w:w="45" w:type="dxa"/>
-        </w:trPr>
-        <w:tc>
-          <w:tcPr>
-            <w:tcW w:w="9283" w:type="dxa"/>
-            <w:gridSpan w:val="2"/>
-            <w:tcBorders>
-              <w:top w:val="single" w:sz="4" w:space="0" w:color="auto"/>
-              <w:left w:val="single" w:sz="4" w:space="0" w:color="auto"/>
-              <w:bottom w:val="single" w:sz="4" w:space="0" w:color="auto"/>
-              <w:right w:val="single" w:sz="4" w:space="0" w:color="auto"/>
-            </w:tcBorders>
-          </w:tcPr>
-          <w:p>
-            <w:pPr>
-              <w:pStyle w:val="Cabealho"/>
-              <w:rPr>
-                <w:rFonts w:ascii="Arial" w:hAnsi="Arial" w:cs="Arial"/>
-                <w:b/>
-                <w:bCs/>
-                <w:color w:val="808080" w:themeColor="background1" w:themeShade="80"/>
-              </w:rPr>
-            </w:pPr>
-          </w:p>
-          <w:p>
-            <w:pPr>
-              <w:spacing w:after="0"/>
-              <w:rPr>
-                <w:rFonts w:ascii="Tahoma" w:hAnsi="Tahoma" w:cs="Tahoma"/>
-                <w:b/>
-                <w:color w:val="000000" w:themeColor="text1"/>
-                <w:sz w:val="20"/>
-                <w:szCs w:val="20"/>
-                <w:u w:val="single"/>
-              </w:rPr>
-            </w:pPr>
-            <w:r>
-              <w:rPr>
-                <w:rFonts w:ascii="Tahoma" w:hAnsi="Tahoma" w:cs="Tahoma"/>
-                <w:b/>
-                <w:color w:val="000000" w:themeColor="text1"/>
-                <w:sz w:val="20"/>
-                <w:szCs w:val="20"/>
-                <w:u w:val="single"/>
-              </w:rPr>
-              <w:t>5</w:t>
-            </w:r>
-            <w:r>
-              <w:rPr>
-                <w:rFonts w:ascii="Tahoma" w:hAnsi="Tahoma" w:cs="Tahoma"/>
-                <w:b/>
-                <w:color w:val="000000" w:themeColor="text1"/>
-                <w:sz w:val="20"/>
-                <w:szCs w:val="20"/>
-                <w:u w:val="single"/>
-              </w:rPr>
-              <w:t xml:space="preserve">.1. </w:t>
-            </w:r>
-            <w:r>
-              <w:rPr>
-                <w:rFonts w:ascii="Tahoma" w:hAnsi="Tahoma" w:cs="Tahoma"/>
-                <w:b/>
-                <w:color w:val="000000" w:themeColor="text1"/>
-                <w:sz w:val="20"/>
-                <w:szCs w:val="20"/>
-                <w:u w:val="single"/>
-              </w:rPr>
-              <w:t xml:space="preserve">Campos obrigatórios </w:t>
-            </w:r>
-            <w:r>
-              <w:rPr>
-                <w:rFonts w:ascii="Tahoma" w:hAnsi="Tahoma" w:cs="Tahoma"/>
-                <w:b/>
-                <w:color w:val="000000" w:themeColor="text1"/>
-                <w:sz w:val="20"/>
-                <w:szCs w:val="20"/>
-                <w:u w:val="single"/>
-              </w:rPr>
-              <w:t>não informados</w:t>
-            </w:r>
-            <w:r>
-              <w:rPr>
-                <w:rFonts w:ascii="Tahoma" w:hAnsi="Tahoma" w:cs="Tahoma"/>
-                <w:b/>
-                <w:color w:val="000000" w:themeColor="text1"/>
-                <w:sz w:val="20"/>
-                <w:szCs w:val="20"/>
-                <w:u w:val="single"/>
-              </w:rPr>
-              <w:t xml:space="preserve"> (em branco)</w:t>
-            </w:r>
-          </w:p>
-          <w:p>
-            <w:pPr>
-              <w:numPr>
-                <w:ilvl w:val="0"/>
-                <w:numId w:val="4"/>
-              </w:numPr>
-              <w:spacing w:after="0" w:line="240" w:lineRule="auto"/>
-              <w:ind w:left="1068"/>
-              <w:jc w:val="both"/>
-              <w:rPr>
-                <w:rFonts w:ascii="Tahoma" w:hAnsi="Tahoma" w:cs="Tahoma"/>
-                <w:color w:val="000000" w:themeColor="text1"/>
-                <w:sz w:val="20"/>
-                <w:szCs w:val="20"/>
-              </w:rPr>
-            </w:pPr>
-            <w:r>
-              <w:rPr>
-                <w:rFonts w:ascii="Tahoma" w:hAnsi="Tahoma" w:cs="Tahoma"/>
-                <w:color w:val="000000" w:themeColor="text1"/>
-                <w:sz w:val="20"/>
-                <w:szCs w:val="20"/>
-              </w:rPr>
-              <w:t>Sistema</w:t>
-            </w:r>
-            <w:r>
-              <w:rPr>
-                <w:rFonts w:ascii="Tahoma" w:hAnsi="Tahoma" w:cs="Tahoma"/>
-                <w:color w:val="000000" w:themeColor="text1"/>
-                <w:sz w:val="20"/>
-                <w:szCs w:val="20"/>
-              </w:rPr>
-              <w:t xml:space="preserve"> exibe mensagem </w:t>
-            </w:r>
-            <w:r>
-              <w:rPr>
-                <w:rFonts w:ascii="Tahoma" w:hAnsi="Tahoma" w:cs="Tahoma"/>
-                <w:color w:val="000000" w:themeColor="text1"/>
-                <w:sz w:val="20"/>
-                <w:szCs w:val="20"/>
-              </w:rPr>
-              <w:t xml:space="preserve">de erro </w:t>
-            </w:r>
-            <w:r>
-              <w:rPr>
-                <w:rFonts w:ascii="Tahoma" w:hAnsi="Tahoma" w:cs="Tahoma"/>
-                <w:color w:val="000000" w:themeColor="text1"/>
-                <w:sz w:val="20"/>
-                <w:szCs w:val="20"/>
-              </w:rPr>
-              <w:t xml:space="preserve">informando </w:t>
-            </w:r>
-            <w:r>
-              <w:rPr>
-                <w:rFonts w:ascii="Tahoma" w:hAnsi="Tahoma" w:cs="Tahoma"/>
-                <w:color w:val="000000" w:themeColor="text1"/>
-                <w:sz w:val="20"/>
-                <w:szCs w:val="20"/>
-              </w:rPr>
-              <w:t>os</w:t>
-            </w:r>
-            <w:r>
-              <w:rPr>
-                <w:rFonts w:ascii="Tahoma" w:hAnsi="Tahoma" w:cs="Tahoma"/>
-                <w:color w:val="000000" w:themeColor="text1"/>
-                <w:sz w:val="20"/>
-                <w:szCs w:val="20"/>
-              </w:rPr>
-              <w:t xml:space="preserve"> </w:t>
-            </w:r>
-            <w:r>
-              <w:rPr>
-                <w:rFonts w:ascii="Tahoma" w:hAnsi="Tahoma" w:cs="Tahoma"/>
-                <w:color w:val="000000" w:themeColor="text1"/>
-                <w:sz w:val="20"/>
-                <w:szCs w:val="20"/>
-              </w:rPr>
-              <w:t>campos</w:t>
-            </w:r>
-            <w:r>
-              <w:rPr>
-                <w:rFonts w:ascii="Tahoma" w:hAnsi="Tahoma" w:cs="Tahoma"/>
-                <w:color w:val="000000" w:themeColor="text1"/>
-                <w:sz w:val="20"/>
-                <w:szCs w:val="20"/>
-              </w:rPr>
-              <w:t xml:space="preserve"> obrigatório</w:t>
-            </w:r>
-            <w:r>
-              <w:rPr>
-                <w:rFonts w:ascii="Tahoma" w:hAnsi="Tahoma" w:cs="Tahoma"/>
-                <w:color w:val="000000" w:themeColor="text1"/>
-                <w:sz w:val="20"/>
-                <w:szCs w:val="20"/>
-              </w:rPr>
-              <w:t>s</w:t>
-            </w:r>
-            <w:r>
-              <w:rPr>
-                <w:rFonts w:ascii="Tahoma" w:hAnsi="Tahoma" w:cs="Tahoma"/>
-                <w:color w:val="000000" w:themeColor="text1"/>
-                <w:sz w:val="20"/>
-                <w:szCs w:val="20"/>
-              </w:rPr>
-              <w:t xml:space="preserve"> que não </w:t>
-            </w:r>
-            <w:r>
-              <w:rPr>
-                <w:rFonts w:ascii="Tahoma" w:hAnsi="Tahoma" w:cs="Tahoma"/>
-                <w:color w:val="000000" w:themeColor="text1"/>
-                <w:sz w:val="20"/>
-                <w:szCs w:val="20"/>
-              </w:rPr>
-              <w:t>foram</w:t>
-            </w:r>
-            <w:r>
-              <w:rPr>
-                <w:rFonts w:ascii="Tahoma" w:hAnsi="Tahoma" w:cs="Tahoma"/>
-                <w:color w:val="000000" w:themeColor="text1"/>
-                <w:sz w:val="20"/>
-                <w:szCs w:val="20"/>
-              </w:rPr>
-              <w:t xml:space="preserve"> preenchido</w:t>
-            </w:r>
-            <w:r>
-              <w:rPr>
-                <w:rFonts w:ascii="Tahoma" w:hAnsi="Tahoma" w:cs="Tahoma"/>
-                <w:color w:val="000000" w:themeColor="text1"/>
-                <w:sz w:val="20"/>
-                <w:szCs w:val="20"/>
-              </w:rPr>
-              <w:t>s</w:t>
-            </w:r>
-            <w:r>
-              <w:rPr>
-                <w:rFonts w:ascii="Tahoma" w:hAnsi="Tahoma" w:cs="Tahoma"/>
-                <w:color w:val="000000" w:themeColor="text1"/>
-                <w:sz w:val="20"/>
-                <w:szCs w:val="20"/>
-              </w:rPr>
-              <w:t>.</w:t>
-            </w:r>
-          </w:p>
-          <w:p>
-            <w:pPr>
-              <w:numPr>
-                <w:ilvl w:val="0"/>
-                <w:numId w:val="4"/>
-              </w:numPr>
-              <w:spacing w:after="0" w:line="240" w:lineRule="auto"/>
-              <w:ind w:left="1068"/>
-              <w:jc w:val="both"/>
-              <w:rPr>
-                <w:rFonts w:ascii="Tahoma" w:hAnsi="Tahoma" w:cs="Tahoma"/>
-                <w:color w:val="000000" w:themeColor="text1"/>
-                <w:sz w:val="20"/>
-                <w:szCs w:val="20"/>
-              </w:rPr>
-            </w:pPr>
-            <w:r>
-              <w:rPr>
-                <w:rFonts w:ascii="Tahoma" w:hAnsi="Tahoma" w:cs="Tahoma"/>
-                <w:color w:val="000000" w:themeColor="text1"/>
-                <w:sz w:val="20"/>
-                <w:szCs w:val="20"/>
-              </w:rPr>
-              <w:t>Sistema volta para o passo 2</w:t>
-            </w:r>
-            <w:r>
-              <w:rPr>
-                <w:rFonts w:ascii="Tahoma" w:hAnsi="Tahoma" w:cs="Tahoma"/>
-                <w:color w:val="000000" w:themeColor="text1"/>
-                <w:sz w:val="20"/>
-                <w:szCs w:val="20"/>
-              </w:rPr>
-              <w:t>.</w:t>
-            </w:r>
-          </w:p>
-          <w:p>
-            <w:pPr>
-              <w:spacing w:after="0" w:line="240" w:lineRule="auto"/>
-              <w:jc w:val="both"/>
-              <w:rPr>
-                <w:rFonts w:ascii="Tahoma" w:hAnsi="Tahoma" w:cs="Tahoma"/>
-                <w:color w:val="000000" w:themeColor="text1"/>
-                <w:sz w:val="20"/>
-                <w:szCs w:val="20"/>
-              </w:rPr>
-            </w:pPr>
-          </w:p>
-          <w:p>
-            <w:pPr>
-              <w:spacing w:after="0"/>
-              <w:rPr>
-                <w:rFonts w:ascii="Tahoma" w:hAnsi="Tahoma" w:cs="Tahoma"/>
-                <w:b/>
-                <w:color w:val="000000" w:themeColor="text1"/>
-                <w:sz w:val="20"/>
-                <w:szCs w:val="20"/>
-                <w:u w:val="single"/>
-              </w:rPr>
-            </w:pPr>
-            <w:r>
-              <w:rPr>
-                <w:rFonts w:ascii="Tahoma" w:hAnsi="Tahoma" w:cs="Tahoma"/>
-                <w:b/>
-                <w:color w:val="000000" w:themeColor="text1"/>
-                <w:sz w:val="20"/>
-                <w:szCs w:val="20"/>
-                <w:u w:val="single"/>
-              </w:rPr>
-              <w:t>5</w:t>
-            </w:r>
-            <w:r>
-              <w:rPr>
-                <w:rFonts w:ascii="Tahoma" w:hAnsi="Tahoma" w:cs="Tahoma"/>
-                <w:b/>
-                <w:color w:val="000000" w:themeColor="text1"/>
-                <w:sz w:val="20"/>
-                <w:szCs w:val="20"/>
-                <w:u w:val="single"/>
-              </w:rPr>
-              <w:t>.2</w:t>
-            </w:r>
-            <w:r>
-              <w:rPr>
-                <w:rFonts w:ascii="Tahoma" w:hAnsi="Tahoma" w:cs="Tahoma"/>
-                <w:b/>
-                <w:color w:val="000000" w:themeColor="text1"/>
-                <w:sz w:val="20"/>
-                <w:szCs w:val="20"/>
-                <w:u w:val="single"/>
-              </w:rPr>
-              <w:t xml:space="preserve">. </w:t>
-            </w:r>
-            <w:r>
-              <w:rPr>
-                <w:rFonts w:ascii="Tahoma" w:hAnsi="Tahoma" w:cs="Tahoma"/>
-                <w:b/>
-                <w:color w:val="000000" w:themeColor="text1"/>
-                <w:sz w:val="20"/>
-                <w:szCs w:val="20"/>
-                <w:u w:val="single"/>
-              </w:rPr>
-              <w:t>Dados informados são inválidos</w:t>
-            </w:r>
-          </w:p>
-          <w:p>
-            <w:pPr>
-              <w:numPr>
-                <w:ilvl w:val="0"/>
-                <w:numId w:val="16"/>
-              </w:numPr>
-              <w:spacing w:after="0" w:line="240" w:lineRule="auto"/>
-              <w:jc w:val="both"/>
-              <w:rPr>
-                <w:rFonts w:ascii="Tahoma" w:hAnsi="Tahoma" w:cs="Tahoma"/>
-                <w:color w:val="000000" w:themeColor="text1"/>
-                <w:sz w:val="20"/>
-                <w:szCs w:val="20"/>
-              </w:rPr>
-            </w:pPr>
-            <w:r>
-              <w:rPr>
-                <w:rFonts w:ascii="Tahoma" w:hAnsi="Tahoma" w:cs="Tahoma"/>
-                <w:color w:val="000000" w:themeColor="text1"/>
-                <w:sz w:val="20"/>
-                <w:szCs w:val="20"/>
-              </w:rPr>
-              <w:t>Sistema exibe mensagem</w:t>
-            </w:r>
-            <w:r>
-              <w:rPr>
-                <w:rFonts w:ascii="Tahoma" w:hAnsi="Tahoma" w:cs="Tahoma"/>
-                <w:color w:val="000000" w:themeColor="text1"/>
-                <w:sz w:val="20"/>
-                <w:szCs w:val="20"/>
-              </w:rPr>
-              <w:t xml:space="preserve"> informando </w:t>
-            </w:r>
-            <w:r>
-              <w:rPr>
-                <w:rFonts w:ascii="Tahoma" w:hAnsi="Tahoma" w:cs="Tahoma"/>
-                <w:color w:val="000000" w:themeColor="text1"/>
-                <w:sz w:val="20"/>
-                <w:szCs w:val="20"/>
-              </w:rPr>
-              <w:t>os campos que são inválidos</w:t>
-            </w:r>
-          </w:p>
-          <w:p>
-            <w:pPr>
-              <w:numPr>
-                <w:ilvl w:val="0"/>
-                <w:numId w:val="16"/>
-              </w:numPr>
-              <w:spacing w:after="0" w:line="240" w:lineRule="auto"/>
-              <w:jc w:val="both"/>
-              <w:rPr>
-                <w:rFonts w:ascii="Tahoma" w:hAnsi="Tahoma" w:cs="Tahoma"/>
-                <w:color w:val="000000" w:themeColor="text1"/>
-                <w:sz w:val="20"/>
-                <w:szCs w:val="20"/>
-              </w:rPr>
-            </w:pPr>
-            <w:r>
-              <w:rPr>
-                <w:rFonts w:ascii="Tahoma" w:hAnsi="Tahoma" w:cs="Tahoma"/>
-                <w:color w:val="000000" w:themeColor="text1"/>
-                <w:sz w:val="20"/>
-                <w:szCs w:val="20"/>
-              </w:rPr>
-              <w:t>Sistema volta para o passo 2</w:t>
-            </w:r>
-            <w:r>
-              <w:rPr>
-                <w:rFonts w:ascii="Tahoma" w:hAnsi="Tahoma" w:cs="Tahoma"/>
-                <w:color w:val="000000" w:themeColor="text1"/>
-                <w:sz w:val="20"/>
-                <w:szCs w:val="20"/>
-              </w:rPr>
-              <w:t>.</w:t>
-            </w:r>
-          </w:p>
-          <w:p>
-            <w:pPr>
-              <w:spacing w:after="0" w:line="240" w:lineRule="auto"/>
-              <w:jc w:val="both"/>
-              <w:rPr>
-                <w:rFonts w:ascii="Tahoma" w:hAnsi="Tahoma" w:cs="Tahoma"/>
-                <w:color w:val="000000" w:themeColor="text1"/>
-                <w:sz w:val="20"/>
-                <w:szCs w:val="20"/>
-              </w:rPr>
-            </w:pPr>
-          </w:p>
-          <w:p>
-            <w:pPr>
-              <w:spacing w:after="0"/>
-              <w:rPr>
-                <w:rFonts w:ascii="Tahoma" w:hAnsi="Tahoma" w:cs="Tahoma"/>
-                <w:b/>
-                <w:color w:val="000000" w:themeColor="text1"/>
-                <w:sz w:val="20"/>
-                <w:szCs w:val="20"/>
-                <w:u w:val="single"/>
-              </w:rPr>
-            </w:pPr>
-            <w:r>
-              <w:rPr>
-                <w:rFonts w:ascii="Tahoma" w:hAnsi="Tahoma" w:cs="Tahoma"/>
-                <w:b/>
-                <w:color w:val="000000" w:themeColor="text1"/>
-                <w:sz w:val="20"/>
-                <w:szCs w:val="20"/>
-                <w:u w:val="single"/>
-              </w:rPr>
-              <w:t>6</w:t>
-            </w:r>
-            <w:r>
-              <w:rPr>
-                <w:rFonts w:ascii="Tahoma" w:hAnsi="Tahoma" w:cs="Tahoma"/>
-                <w:b/>
-                <w:color w:val="000000" w:themeColor="text1"/>
-                <w:sz w:val="20"/>
-                <w:szCs w:val="20"/>
-                <w:u w:val="single"/>
-              </w:rPr>
-              <w:t>.3</w:t>
-            </w:r>
-            <w:r>
-              <w:rPr>
-                <w:rFonts w:ascii="Tahoma" w:hAnsi="Tahoma" w:cs="Tahoma"/>
-                <w:b/>
-                <w:color w:val="000000" w:themeColor="text1"/>
-                <w:sz w:val="20"/>
-                <w:szCs w:val="20"/>
-                <w:u w:val="single"/>
-              </w:rPr>
-              <w:t xml:space="preserve">. </w:t>
-            </w:r>
-            <w:r>
-              <w:rPr>
-                <w:rFonts w:ascii="Tahoma" w:hAnsi="Tahoma" w:cs="Tahoma"/>
-                <w:b/>
-                <w:color w:val="000000" w:themeColor="text1"/>
-                <w:sz w:val="20"/>
-                <w:szCs w:val="20"/>
-                <w:u w:val="single"/>
-              </w:rPr>
-              <w:t>Falha ao acessar banco de dados</w:t>
-            </w:r>
-          </w:p>
-          <w:p>
-            <w:pPr>
-              <w:numPr>
-                <w:ilvl w:val="0"/>
-                <w:numId w:val="19"/>
-              </w:numPr>
-              <w:spacing w:after="0" w:line="240" w:lineRule="auto"/>
-              <w:jc w:val="both"/>
-              <w:rPr>
-                <w:rFonts w:ascii="Tahoma" w:hAnsi="Tahoma" w:cs="Tahoma"/>
-                <w:color w:val="000000" w:themeColor="text1"/>
-                <w:sz w:val="20"/>
-                <w:szCs w:val="20"/>
-              </w:rPr>
-            </w:pPr>
-            <w:r>
-              <w:rPr>
-                <w:rFonts w:ascii="Tahoma" w:hAnsi="Tahoma" w:cs="Tahoma"/>
-                <w:color w:val="000000" w:themeColor="text1"/>
-                <w:sz w:val="20"/>
-                <w:szCs w:val="20"/>
-              </w:rPr>
-              <w:t xml:space="preserve">Sistema </w:t>
-            </w:r>
-            <w:r>
-              <w:rPr>
-                <w:rFonts w:ascii="Tahoma" w:hAnsi="Tahoma" w:cs="Tahoma"/>
-                <w:color w:val="000000" w:themeColor="text1"/>
-                <w:sz w:val="20"/>
-                <w:szCs w:val="20"/>
-              </w:rPr>
-              <w:t>exibe uma mensagem de erro com os detalhes do erro</w:t>
-            </w:r>
-          </w:p>
-          <w:p>
-            <w:pPr>
-              <w:numPr>
-                <w:ilvl w:val="0"/>
-                <w:numId w:val="19"/>
-              </w:numPr>
-              <w:spacing w:after="0" w:line="240" w:lineRule="auto"/>
-              <w:jc w:val="both"/>
-              <w:rPr>
-                <w:rFonts w:ascii="Tahoma" w:hAnsi="Tahoma" w:cs="Tahoma"/>
-                <w:color w:val="000000" w:themeColor="text1"/>
-                <w:sz w:val="20"/>
-                <w:szCs w:val="20"/>
-              </w:rPr>
-            </w:pPr>
-            <w:r>
-              <w:rPr>
-                <w:rFonts w:ascii="Tahoma" w:hAnsi="Tahoma" w:cs="Tahoma"/>
-                <w:color w:val="000000" w:themeColor="text1"/>
-                <w:sz w:val="20"/>
-                <w:szCs w:val="20"/>
-              </w:rPr>
-              <w:t xml:space="preserve">Sistema </w:t>
-            </w:r>
-            <w:r>
-              <w:rPr>
-                <w:rFonts w:ascii="Tahoma" w:hAnsi="Tahoma" w:cs="Tahoma"/>
-                <w:color w:val="000000" w:themeColor="text1"/>
-                <w:sz w:val="20"/>
-                <w:szCs w:val="20"/>
-              </w:rPr>
-              <w:t>volta para o passo 2.</w:t>
-            </w:r>
-          </w:p>
-          <w:p>
-            <w:pPr>
-              <w:spacing w:after="0" w:line="240" w:lineRule="auto"/>
-              <w:jc w:val="both"/>
-              <w:rPr>
-                <w:rFonts w:ascii="Arial" w:hAnsi="Arial" w:cs="Arial"/>
-                <w:b/>
-                <w:bCs/>
-                <w:color w:val="808080" w:themeColor="background1" w:themeShade="80"/>
-              </w:rPr>
-            </w:pPr>
-          </w:p>
-        </w:tc>
-      </w:tr>
-      <w:tr>
-        <w:trPr>
-          <w:gridAfter w:val="1"/>
-          <w:wAfter w:w="45" w:type="dxa"/>
-        </w:trPr>
-        <w:tc>
-          <w:tcPr>
-            <w:tcW w:w="9283" w:type="dxa"/>
-            <w:gridSpan w:val="2"/>
-            <w:tcBorders>
-              <w:top w:val="single" w:sz="4" w:space="0" w:color="auto"/>
-              <w:left w:val="single" w:sz="4" w:space="0" w:color="auto"/>
-              <w:bottom w:val="single" w:sz="4" w:space="0" w:color="auto"/>
-              <w:right w:val="single" w:sz="4" w:space="0" w:color="auto"/>
-            </w:tcBorders>
-            <w:shd w:val="clear" w:color="auto" w:fill="BFBFBF" w:themeFill="background1" w:themeFillShade="BF"/>
-          </w:tcPr>
-          <w:p>
-            <w:pPr>
-              <w:pStyle w:val="Cabealho"/>
-              <w:rPr>
-                <w:rFonts w:ascii="Arial" w:hAnsi="Arial" w:cs="Arial"/>
-                <w:b/>
-                <w:bCs/>
-              </w:rPr>
-            </w:pPr>
-            <w:r>
-              <w:rPr>
-                <w:rFonts w:ascii="Arial" w:hAnsi="Arial" w:cs="Arial"/>
-                <w:b/>
-                <w:bCs/>
-              </w:rPr>
               <w:t>6 – PÓS-CONDIÇÃ</w:t>
             </w:r>
             <w:r>
@@ -1645,8 +1665,6 @@
                 <w:bCs/>
               </w:rPr>
             </w:pPr>
-            <w:bookmarkStart w:id="0" w:name="_GoBack"/>
-            <w:bookmarkEnd w:id="0"/>
             <w:r>
               <w:rPr>
                 <w:rFonts w:ascii="Arial" w:hAnsi="Arial" w:cs="Arial"/>

</xml_diff>